<commit_message>
MAJ journal de bord
</commit_message>
<xml_diff>
--- a/Journal de bord/Journal de board Dave Otis.docx
+++ b/Journal de bord/Journal de board Dave Otis.docx
@@ -89,7 +89,23 @@
           <w:color w:val="auto"/>
           <w:lang w:val="fr-CA"/>
         </w:rPr>
-        <w:t xml:space="preserve">Augmenter la sécurité de l’applcation. Kick du user lorsqu’il essaie de </w:t>
+        <w:t>Augmenter la sécurité de l’</w:t>
+      </w:r>
+      <w:r>
+        <w:rPr>
+          <w:rFonts w:ascii="Nimbus Roman No9 L" w:eastAsia="Nimbus Roman No9 L" w:hAnsi="Nimbus Roman No9 L" w:cs="Nimbus Roman No9 L"/>
+          <w:color w:val="auto"/>
+          <w:lang w:val="fr-CA"/>
+        </w:rPr>
+        <w:t>application</w:t>
+      </w:r>
+      <w:r>
+        <w:rPr>
+          <w:rFonts w:ascii="Nimbus Roman No9 L" w:eastAsia="Nimbus Roman No9 L" w:hAnsi="Nimbus Roman No9 L" w:cs="Nimbus Roman No9 L"/>
+          <w:color w:val="auto"/>
+          <w:lang w:val="fr-CA"/>
+        </w:rPr>
+        <w:t xml:space="preserve">. Kick du user lorsqu’il essaie de </w:t>
       </w:r>
       <w:r>
         <w:rPr>
@@ -106,34 +122,6 @@
           <w:lang w:val="fr-CA"/>
         </w:rPr>
         <w:t xml:space="preserve"> par lui-même l’URL</w:t>
-      </w:r>
-    </w:p>
-    <w:p>
-      <w:pPr>
-        <w:pStyle w:val="Standard"/>
-        <w:rPr>
-          <w:rFonts w:ascii="Nimbus Roman No9 L" w:eastAsia="Nimbus Roman No9 L" w:hAnsi="Nimbus Roman No9 L" w:cs="Nimbus Roman No9 L"/>
-          <w:color w:val="auto"/>
-          <w:lang w:val="fr-CA"/>
-        </w:rPr>
-      </w:pPr>
-    </w:p>
-    <w:p>
-      <w:pPr>
-        <w:pStyle w:val="Standard"/>
-        <w:rPr>
-          <w:rFonts w:ascii="Nimbus Roman No9 L" w:eastAsia="Nimbus Roman No9 L" w:hAnsi="Nimbus Roman No9 L" w:cs="Nimbus Roman No9 L"/>
-          <w:color w:val="auto"/>
-          <w:lang w:val="fr-CA"/>
-        </w:rPr>
-      </w:pPr>
-      <w:r>
-        <w:rPr>
-          <w:rFonts w:ascii="Nimbus Roman No9 L" w:eastAsia="Nimbus Roman No9 L" w:hAnsi="Nimbus Roman No9 L" w:cs="Nimbus Roman No9 L"/>
-          <w:color w:val="auto"/>
-          <w:lang w:val="fr-CA"/>
-        </w:rPr>
-        <w:t>2016-02-24</w:t>
       </w:r>
     </w:p>
     <w:p>
@@ -155,7 +143,81 @@
           <w:color w:val="auto"/>
           <w:lang w:val="fr-CA"/>
         </w:rPr>
-        <w:t>Rendre plus sécuritaire le reset de mdp en lui fournissant un token et un temps limite de 10 minutes pour le changer</w:t>
+        <w:t xml:space="preserve">Création d'une méthode pour mettre fin à la session dans le model users. Redéfinition </w:t>
+      </w:r>
+      <w:r>
+        <w:rPr>
+          <w:rFonts w:ascii="Nimbus Roman No9 L" w:eastAsia="Nimbus Roman No9 L" w:hAnsi="Nimbus Roman No9 L" w:cs="Nimbus Roman No9 L"/>
+          <w:color w:val="auto"/>
+          <w:lang w:val="fr-CA"/>
+        </w:rPr>
+        <w:t>des boutons</w:t>
+      </w:r>
+      <w:r>
+        <w:rPr>
+          <w:rFonts w:ascii="Nimbus Roman No9 L" w:eastAsia="Nimbus Roman No9 L" w:hAnsi="Nimbus Roman No9 L" w:cs="Nimbus Roman No9 L"/>
+          <w:color w:val="auto"/>
+          <w:lang w:val="fr-CA"/>
+        </w:rPr>
+        <w:t xml:space="preserve"> quitter et de la page d'</w:t>
+      </w:r>
+      <w:r>
+        <w:rPr>
+          <w:rFonts w:ascii="Nimbus Roman No9 L" w:eastAsia="Nimbus Roman No9 L" w:hAnsi="Nimbus Roman No9 L" w:cs="Nimbus Roman No9 L"/>
+          <w:color w:val="auto"/>
+          <w:lang w:val="fr-CA"/>
+        </w:rPr>
+        <w:t>accueil</w:t>
+      </w:r>
+      <w:r>
+        <w:rPr>
+          <w:rFonts w:ascii="Nimbus Roman No9 L" w:eastAsia="Nimbus Roman No9 L" w:hAnsi="Nimbus Roman No9 L" w:cs="Nimbus Roman No9 L"/>
+          <w:color w:val="auto"/>
+          <w:lang w:val="fr-CA"/>
+        </w:rPr>
+        <w:t xml:space="preserve"> lors de leurs appels. (</w:t>
+      </w:r>
+      <w:r>
+        <w:rPr>
+          <w:rFonts w:ascii="Nimbus Roman No9 L" w:eastAsia="Nimbus Roman No9 L" w:hAnsi="Nimbus Roman No9 L" w:cs="Nimbus Roman No9 L"/>
+          <w:color w:val="auto"/>
+          <w:lang w:val="fr-CA"/>
+        </w:rPr>
+        <w:t>Contrôleur</w:t>
+      </w:r>
+      <w:r>
+        <w:rPr>
+          <w:rFonts w:ascii="Nimbus Roman No9 L" w:eastAsia="Nimbus Roman No9 L" w:hAnsi="Nimbus Roman No9 L" w:cs="Nimbus Roman No9 L"/>
+          <w:color w:val="auto"/>
+          <w:lang w:val="fr-CA"/>
+        </w:rPr>
+        <w:t>/Model</w:t>
+      </w:r>
+      <w:r>
+        <w:rPr>
+          <w:rFonts w:ascii="Nimbus Roman No9 L" w:eastAsia="Nimbus Roman No9 L" w:hAnsi="Nimbus Roman No9 L" w:cs="Nimbus Roman No9 L"/>
+          <w:color w:val="auto"/>
+          <w:lang w:val="fr-CA"/>
+        </w:rPr>
+        <w:t xml:space="preserve"> Users)</w:t>
+      </w:r>
+    </w:p>
+    <w:p>
+      <w:pPr>
+        <w:pStyle w:val="Standard"/>
+        <w:rPr>
+          <w:rFonts w:ascii="Nimbus Roman No9 L" w:eastAsia="Nimbus Roman No9 L" w:hAnsi="Nimbus Roman No9 L" w:cs="Nimbus Roman No9 L"/>
+          <w:color w:val="auto"/>
+          <w:lang w:val="fr-CA"/>
+        </w:rPr>
+      </w:pPr>
+      <w:r>
+        <w:rPr>
+          <w:rFonts w:ascii="Nimbus Roman No9 L" w:eastAsia="Nimbus Roman No9 L" w:hAnsi="Nimbus Roman No9 L" w:cs="Nimbus Roman No9 L"/>
+          <w:color w:val="auto"/>
+          <w:lang w:val="fr-CA"/>
+        </w:rPr>
+        <w:t>2016-02-24</w:t>
       </w:r>
     </w:p>
     <w:p>
@@ -177,15 +239,7 @@
           <w:color w:val="auto"/>
           <w:lang w:val="fr-CA"/>
         </w:rPr>
-        <w:t xml:space="preserve">création de la fonction pour </w:t>
-      </w:r>
-      <w:r>
-        <w:rPr>
-          <w:rFonts w:ascii="Nimbus Roman No9 L" w:eastAsia="Nimbus Roman No9 L" w:hAnsi="Nimbus Roman No9 L" w:cs="Nimbus Roman No9 L"/>
-          <w:color w:val="auto"/>
-          <w:lang w:val="fr-CA"/>
-        </w:rPr>
-        <w:t>générer le token</w:t>
+        <w:t>Rendre plus sécuritaire le reset de mdp en lui fournissant un token et un temps limite de 10 minutes pour le changer</w:t>
       </w:r>
     </w:p>
     <w:p>
@@ -207,7 +261,15 @@
           <w:color w:val="auto"/>
           <w:lang w:val="fr-CA"/>
         </w:rPr>
-        <w:t>création de la table dans la bd</w:t>
+        <w:t>Création</w:t>
+      </w:r>
+      <w:r>
+        <w:rPr>
+          <w:rFonts w:ascii="Nimbus Roman No9 L" w:eastAsia="Nimbus Roman No9 L" w:hAnsi="Nimbus Roman No9 L" w:cs="Nimbus Roman No9 L"/>
+          <w:color w:val="auto"/>
+          <w:lang w:val="fr-CA"/>
+        </w:rPr>
+        <w:t xml:space="preserve"> de la fonction pour générer le token</w:t>
       </w:r>
     </w:p>
     <w:p>
@@ -220,6 +282,36 @@
         <w:rPr>
           <w:rFonts w:ascii="Nimbus Roman No9 L" w:eastAsia="Nimbus Roman No9 L" w:hAnsi="Nimbus Roman No9 L" w:cs="Nimbus Roman No9 L"/>
           <w:color w:val="auto"/>
+          <w:lang w:val="fr-CA"/>
+        </w:rPr>
+      </w:pPr>
+      <w:r>
+        <w:rPr>
+          <w:rFonts w:ascii="Nimbus Roman No9 L" w:eastAsia="Nimbus Roman No9 L" w:hAnsi="Nimbus Roman No9 L" w:cs="Nimbus Roman No9 L"/>
+          <w:color w:val="auto"/>
+          <w:lang w:val="fr-CA"/>
+        </w:rPr>
+        <w:t>Création</w:t>
+      </w:r>
+      <w:r>
+        <w:rPr>
+          <w:rFonts w:ascii="Nimbus Roman No9 L" w:eastAsia="Nimbus Roman No9 L" w:hAnsi="Nimbus Roman No9 L" w:cs="Nimbus Roman No9 L"/>
+          <w:color w:val="auto"/>
+          <w:lang w:val="fr-CA"/>
+        </w:rPr>
+        <w:t xml:space="preserve"> de la table dans la bd</w:t>
+      </w:r>
+    </w:p>
+    <w:p>
+      <w:pPr>
+        <w:pStyle w:val="Standard"/>
+        <w:numPr>
+          <w:ilvl w:val="0"/>
+          <w:numId w:val="14"/>
+        </w:numPr>
+        <w:rPr>
+          <w:rFonts w:ascii="Nimbus Roman No9 L" w:eastAsia="Nimbus Roman No9 L" w:hAnsi="Nimbus Roman No9 L" w:cs="Nimbus Roman No9 L"/>
+          <w:color w:val="auto"/>
         </w:rPr>
       </w:pPr>
       <w:r>
@@ -274,7 +366,23 @@
           <w:color w:val="auto"/>
           <w:lang w:val="fr-CA"/>
         </w:rPr>
-        <w:t>Affichage des configuration dans la page de gestion, selon les informations trouver dans la BD</w:t>
+        <w:t xml:space="preserve">Affichage </w:t>
+      </w:r>
+      <w:r>
+        <w:rPr>
+          <w:rFonts w:ascii="Nimbus Roman No9 L" w:eastAsia="Nimbus Roman No9 L" w:hAnsi="Nimbus Roman No9 L" w:cs="Nimbus Roman No9 L"/>
+          <w:color w:val="auto"/>
+          <w:lang w:val="fr-CA"/>
+        </w:rPr>
+        <w:t>des configurations</w:t>
+      </w:r>
+      <w:r>
+        <w:rPr>
+          <w:rFonts w:ascii="Nimbus Roman No9 L" w:eastAsia="Nimbus Roman No9 L" w:hAnsi="Nimbus Roman No9 L" w:cs="Nimbus Roman No9 L"/>
+          <w:color w:val="auto"/>
+          <w:lang w:val="fr-CA"/>
+        </w:rPr>
+        <w:t xml:space="preserve"> dans la page de gestion, selon les informations trouver dans la BD</w:t>
       </w:r>
     </w:p>
     <w:p>
@@ -296,7 +404,23 @@
           <w:color w:val="auto"/>
           <w:lang w:val="fr-CA"/>
         </w:rPr>
-        <w:t>Envoyer le émail de mot de passe oublié à la personne configurer dans le site web</w:t>
+        <w:t xml:space="preserve">Envoyer </w:t>
+      </w:r>
+      <w:r>
+        <w:rPr>
+          <w:rFonts w:ascii="Nimbus Roman No9 L" w:eastAsia="Nimbus Roman No9 L" w:hAnsi="Nimbus Roman No9 L" w:cs="Nimbus Roman No9 L"/>
+          <w:color w:val="auto"/>
+          <w:lang w:val="fr-CA"/>
+        </w:rPr>
+        <w:t>l’émail</w:t>
+      </w:r>
+      <w:r>
+        <w:rPr>
+          <w:rFonts w:ascii="Nimbus Roman No9 L" w:eastAsia="Nimbus Roman No9 L" w:hAnsi="Nimbus Roman No9 L" w:cs="Nimbus Roman No9 L"/>
+          <w:color w:val="auto"/>
+          <w:lang w:val="fr-CA"/>
+        </w:rPr>
+        <w:t xml:space="preserve"> de mot de passe oublié à la personne configurer dans le site web</w:t>
       </w:r>
     </w:p>
     <w:p>
@@ -318,15 +442,23 @@
           <w:color w:val="auto"/>
           <w:lang w:val="fr-CA"/>
         </w:rPr>
-        <w:t>D</w:t>
-      </w:r>
-      <w:r>
-        <w:rPr>
-          <w:rFonts w:ascii="Nimbus Roman No9 L" w:eastAsia="Nimbus Roman No9 L" w:hAnsi="Nimbus Roman No9 L" w:cs="Nimbus Roman No9 L"/>
-          <w:color w:val="auto"/>
-          <w:lang w:val="fr-CA"/>
-        </w:rPr>
-        <w:t>onner les droit à www pour la modification de la BD</w:t>
+        <w:t xml:space="preserve">Donner </w:t>
+      </w:r>
+      <w:r>
+        <w:rPr>
+          <w:rFonts w:ascii="Nimbus Roman No9 L" w:eastAsia="Nimbus Roman No9 L" w:hAnsi="Nimbus Roman No9 L" w:cs="Nimbus Roman No9 L"/>
+          <w:color w:val="auto"/>
+          <w:lang w:val="fr-CA"/>
+        </w:rPr>
+        <w:t>les droits</w:t>
+      </w:r>
+      <w:r>
+        <w:rPr>
+          <w:rFonts w:ascii="Nimbus Roman No9 L" w:eastAsia="Nimbus Roman No9 L" w:hAnsi="Nimbus Roman No9 L" w:cs="Nimbus Roman No9 L"/>
+          <w:color w:val="auto"/>
+          <w:lang w:val="fr-CA"/>
+        </w:rPr>
+        <w:t> à www pour la modification de la BD</w:t>
       </w:r>
     </w:p>
     <w:p>
@@ -374,7 +506,23 @@
           <w:color w:val="auto"/>
           <w:lang w:val="fr-CA"/>
         </w:rPr>
-        <w:t>Continuer la possibilité de ajouter/modifier/supprimer des distributeurs</w:t>
+        <w:t xml:space="preserve">Continuer la possibilité </w:t>
+      </w:r>
+      <w:r>
+        <w:rPr>
+          <w:rFonts w:ascii="Nimbus Roman No9 L" w:eastAsia="Nimbus Roman No9 L" w:hAnsi="Nimbus Roman No9 L" w:cs="Nimbus Roman No9 L"/>
+          <w:color w:val="auto"/>
+          <w:lang w:val="fr-CA"/>
+        </w:rPr>
+        <w:t>d’ajouter/modifier/supprimer</w:t>
+      </w:r>
+      <w:r>
+        <w:rPr>
+          <w:rFonts w:ascii="Nimbus Roman No9 L" w:eastAsia="Nimbus Roman No9 L" w:hAnsi="Nimbus Roman No9 L" w:cs="Nimbus Roman No9 L"/>
+          <w:color w:val="auto"/>
+          <w:lang w:val="fr-CA"/>
+        </w:rPr>
+        <w:t xml:space="preserve"> des distributeurs</w:t>
       </w:r>
     </w:p>
     <w:p>
@@ -466,15 +614,39 @@
           <w:color w:val="auto"/>
           <w:lang w:val="fr-CA"/>
         </w:rPr>
-        <w:t xml:space="preserve">Création du javascript </w:t>
-      </w:r>
-      <w:r>
-        <w:rPr>
-          <w:rFonts w:ascii="Nimbus Roman No9 L" w:eastAsia="Nimbus Roman No9 L" w:hAnsi="Nimbus Roman No9 L" w:cs="Nimbus Roman No9 L"/>
-          <w:color w:val="auto"/>
-          <w:lang w:val="fr-CA"/>
-        </w:rPr>
-        <w:t>pour permet la création dynamique des champs nécéssaire selon les informations trouvé dans la BD.</w:t>
+        <w:t xml:space="preserve">Création du </w:t>
+      </w:r>
+      <w:r>
+        <w:rPr>
+          <w:rFonts w:ascii="Nimbus Roman No9 L" w:eastAsia="Nimbus Roman No9 L" w:hAnsi="Nimbus Roman No9 L" w:cs="Nimbus Roman No9 L"/>
+          <w:color w:val="auto"/>
+          <w:lang w:val="fr-CA"/>
+        </w:rPr>
+        <w:t>JavaScript</w:t>
+      </w:r>
+      <w:r>
+        <w:rPr>
+          <w:rFonts w:ascii="Nimbus Roman No9 L" w:eastAsia="Nimbus Roman No9 L" w:hAnsi="Nimbus Roman No9 L" w:cs="Nimbus Roman No9 L"/>
+          <w:color w:val="auto"/>
+          <w:lang w:val="fr-CA"/>
+        </w:rPr>
+        <w:t xml:space="preserve"> pour permet la création dynamique des champs </w:t>
+      </w:r>
+      <w:r>
+        <w:rPr>
+          <w:rFonts w:ascii="Nimbus Roman No9 L" w:eastAsia="Nimbus Roman No9 L" w:hAnsi="Nimbus Roman No9 L" w:cs="Nimbus Roman No9 L"/>
+          <w:color w:val="auto"/>
+          <w:lang w:val="fr-CA"/>
+        </w:rPr>
+        <w:t>nécessaire</w:t>
+      </w:r>
+      <w:r>
+        <w:rPr>
+          <w:rFonts w:ascii="Nimbus Roman No9 L" w:eastAsia="Nimbus Roman No9 L" w:hAnsi="Nimbus Roman No9 L" w:cs="Nimbus Roman No9 L"/>
+          <w:color w:val="auto"/>
+          <w:lang w:val="fr-CA"/>
+        </w:rPr>
+        <w:t xml:space="preserve"> selon les informations trouvé dans la BD.</w:t>
       </w:r>
     </w:p>
     <w:p>
@@ -592,15 +764,23 @@
           <w:color w:val="auto"/>
           <w:lang w:val="fr-CA"/>
         </w:rPr>
-        <w:t>Mise e</w:t>
-      </w:r>
-      <w:r>
-        <w:rPr>
-          <w:rFonts w:ascii="Nimbus Roman No9 L" w:eastAsia="Nimbus Roman No9 L" w:hAnsi="Nimbus Roman No9 L" w:cs="Nimbus Roman No9 L"/>
-          <w:color w:val="auto"/>
-          <w:lang w:val="fr-CA"/>
-        </w:rPr>
-        <w:t>n place du système de reset de mot de passe via texto. Le tout est fonctionnel, il restera à aller chercher le numéro de téléphone dans la BD lorsque la table de config sera fait.</w:t>
+        <w:t xml:space="preserve">Mise en place du système de reset de mot de passe via texto. Le tout est fonctionnel, il restera à aller chercher le numéro de téléphone dans la BD lorsque la table de config sera </w:t>
+      </w:r>
+      <w:r>
+        <w:rPr>
+          <w:rFonts w:ascii="Nimbus Roman No9 L" w:eastAsia="Nimbus Roman No9 L" w:hAnsi="Nimbus Roman No9 L" w:cs="Nimbus Roman No9 L"/>
+          <w:color w:val="auto"/>
+          <w:lang w:val="fr-CA"/>
+        </w:rPr>
+        <w:t>faite</w:t>
+      </w:r>
+      <w:r>
+        <w:rPr>
+          <w:rFonts w:ascii="Nimbus Roman No9 L" w:eastAsia="Nimbus Roman No9 L" w:hAnsi="Nimbus Roman No9 L" w:cs="Nimbus Roman No9 L"/>
+          <w:color w:val="auto"/>
+          <w:lang w:val="fr-CA"/>
+        </w:rPr>
+        <w:t>.</w:t>
       </w:r>
     </w:p>
     <w:p>
@@ -671,15 +851,23 @@
           <w:color w:val="auto"/>
           <w:lang w:val="fr-CA"/>
         </w:rPr>
-        <w:t>Enlever le sp</w:t>
-      </w:r>
-      <w:r>
-        <w:rPr>
-          <w:rFonts w:ascii="Nimbus Roman No9 L" w:eastAsia="Nimbus Roman No9 L" w:hAnsi="Nimbus Roman No9 L" w:cs="Nimbus Roman No9 L"/>
-          <w:color w:val="auto"/>
-          <w:lang w:val="fr-CA"/>
-        </w:rPr>
-        <w:t>inner des input dans la page de configuration</w:t>
+        <w:t xml:space="preserve">Enlever le spinner </w:t>
+      </w:r>
+      <w:r>
+        <w:rPr>
+          <w:rFonts w:ascii="Nimbus Roman No9 L" w:eastAsia="Nimbus Roman No9 L" w:hAnsi="Nimbus Roman No9 L" w:cs="Nimbus Roman No9 L"/>
+          <w:color w:val="auto"/>
+          <w:lang w:val="fr-CA"/>
+        </w:rPr>
+        <w:t>des inputs</w:t>
+      </w:r>
+      <w:r>
+        <w:rPr>
+          <w:rFonts w:ascii="Nimbus Roman No9 L" w:eastAsia="Nimbus Roman No9 L" w:hAnsi="Nimbus Roman No9 L" w:cs="Nimbus Roman No9 L"/>
+          <w:color w:val="auto"/>
+          <w:lang w:val="fr-CA"/>
+        </w:rPr>
+        <w:t xml:space="preserve"> dans la page de configuration</w:t>
       </w:r>
     </w:p>
     <w:p>
@@ -750,7 +938,39 @@
           <w:color w:val="auto"/>
           <w:lang w:val="fr-CA"/>
         </w:rPr>
-        <w:t>Création de la possibilité d'envoie de courrier lors d'oublie de mot de passe</w:t>
+        <w:t>Création de la possibilité d'</w:t>
+      </w:r>
+      <w:r>
+        <w:rPr>
+          <w:rFonts w:ascii="Nimbus Roman No9 L" w:eastAsia="Nimbus Roman No9 L" w:hAnsi="Nimbus Roman No9 L" w:cs="Nimbus Roman No9 L"/>
+          <w:color w:val="auto"/>
+          <w:lang w:val="fr-CA"/>
+        </w:rPr>
+        <w:t>envoi</w:t>
+      </w:r>
+      <w:r>
+        <w:rPr>
+          <w:rFonts w:ascii="Nimbus Roman No9 L" w:eastAsia="Nimbus Roman No9 L" w:hAnsi="Nimbus Roman No9 L" w:cs="Nimbus Roman No9 L"/>
+          <w:color w:val="auto"/>
+          <w:lang w:val="fr-CA"/>
+        </w:rPr>
+        <w:t xml:space="preserve"> de courrier lors d'</w:t>
+      </w:r>
+      <w:r>
+        <w:rPr>
+          <w:rFonts w:ascii="Nimbus Roman No9 L" w:eastAsia="Nimbus Roman No9 L" w:hAnsi="Nimbus Roman No9 L" w:cs="Nimbus Roman No9 L"/>
+          <w:color w:val="auto"/>
+          <w:lang w:val="fr-CA"/>
+        </w:rPr>
+        <w:t>oubli</w:t>
+      </w:r>
+      <w:r>
+        <w:rPr>
+          <w:rFonts w:ascii="Nimbus Roman No9 L" w:eastAsia="Nimbus Roman No9 L" w:hAnsi="Nimbus Roman No9 L" w:cs="Nimbus Roman No9 L"/>
+          <w:color w:val="auto"/>
+          <w:lang w:val="fr-CA"/>
+        </w:rPr>
+        <w:t xml:space="preserve"> de mot de passe</w:t>
       </w:r>
     </w:p>
     <w:p>
@@ -819,14 +1039,7 @@
           <w:rFonts w:ascii="Nimbus Roman No9 L" w:eastAsia="Nimbus Roman No9 L" w:hAnsi="Nimbus Roman No9 L" w:cs="Nimbus Roman No9 L"/>
           <w:color w:val="auto"/>
         </w:rPr>
-        <w:t>Correction c</w:t>
-      </w:r>
-      <w:r>
-        <w:rPr>
-          <w:rFonts w:ascii="Nimbus Roman No9 L" w:eastAsia="Nimbus Roman No9 L" w:hAnsi="Nimbus Roman No9 L" w:cs="Nimbus Roman No9 L"/>
-          <w:color w:val="auto"/>
-        </w:rPr>
-        <w:t>onnection vers la BD</w:t>
+        <w:t>Correction connection vers la BD</w:t>
       </w:r>
     </w:p>
     <w:p>
@@ -875,7 +1088,6 @@
           <w:rFonts w:ascii="Nimbus Roman No9 L" w:eastAsia="Nimbus Roman No9 L" w:hAnsi="Nimbus Roman No9 L" w:cs="Nimbus Roman No9 L"/>
           <w:color w:val="auto"/>
         </w:rPr>
-        <w:lastRenderedPageBreak/>
         <w:t>2016-02-01</w:t>
       </w:r>
     </w:p>
@@ -936,7 +1148,15 @@
           <w:color w:val="auto"/>
           <w:lang w:val="fr-CA"/>
         </w:rPr>
-        <w:t>création du php pour commit le code et la validation</w:t>
+        <w:t>Création</w:t>
+      </w:r>
+      <w:r>
+        <w:rPr>
+          <w:rFonts w:ascii="Nimbus Roman No9 L" w:eastAsia="Nimbus Roman No9 L" w:hAnsi="Nimbus Roman No9 L" w:cs="Nimbus Roman No9 L"/>
+          <w:color w:val="auto"/>
+          <w:lang w:val="fr-CA"/>
+        </w:rPr>
+        <w:t xml:space="preserve"> du php pour commit le code et la validation</w:t>
       </w:r>
     </w:p>
     <w:p>
@@ -958,15 +1178,15 @@
           <w:color w:val="auto"/>
           <w:lang w:val="fr-CA"/>
         </w:rPr>
-        <w:t xml:space="preserve">création des models et Controlleurs pour la validation du </w:t>
-      </w:r>
-      <w:r>
-        <w:rPr>
-          <w:rFonts w:ascii="Nimbus Roman No9 L" w:eastAsia="Nimbus Roman No9 L" w:hAnsi="Nimbus Roman No9 L" w:cs="Nimbus Roman No9 L"/>
-          <w:color w:val="auto"/>
-          <w:lang w:val="fr-CA"/>
-        </w:rPr>
-        <w:t>code</w:t>
+        <w:t>Création</w:t>
+      </w:r>
+      <w:r>
+        <w:rPr>
+          <w:rFonts w:ascii="Nimbus Roman No9 L" w:eastAsia="Nimbus Roman No9 L" w:hAnsi="Nimbus Roman No9 L" w:cs="Nimbus Roman No9 L"/>
+          <w:color w:val="auto"/>
+          <w:lang w:val="fr-CA"/>
+        </w:rPr>
+        <w:t xml:space="preserve"> des models et Controlleurs pour la validation du code</w:t>
       </w:r>
     </w:p>
     <w:p>
@@ -1048,7 +1268,15 @@
           <w:color w:val="auto"/>
           <w:lang w:val="fr-CA"/>
         </w:rPr>
-        <w:t>mise en place du MVC + configuration du MVC 2 heures</w:t>
+        <w:t>Mise</w:t>
+      </w:r>
+      <w:r>
+        <w:rPr>
+          <w:rFonts w:ascii="Nimbus Roman No9 L" w:eastAsia="Nimbus Roman No9 L" w:hAnsi="Nimbus Roman No9 L" w:cs="Nimbus Roman No9 L"/>
+          <w:color w:val="auto"/>
+          <w:lang w:val="fr-CA"/>
+        </w:rPr>
+        <w:t xml:space="preserve"> en place du MVC + configuration du MVC 2 heures</w:t>
       </w:r>
     </w:p>
     <w:p>
@@ -1126,14 +1354,7 @@
           <w:rFonts w:ascii="Nimbus Roman No9 L" w:eastAsia="Nimbus Roman No9 L" w:hAnsi="Nimbus Roman No9 L" w:cs="Nimbus Roman No9 L"/>
           <w:color w:val="auto"/>
         </w:rPr>
-        <w:t>3Heure</w:t>
-      </w:r>
-      <w:r>
-        <w:rPr>
-          <w:rFonts w:ascii="Nimbus Roman No9 L" w:eastAsia="Nimbus Roman No9 L" w:hAnsi="Nimbus Roman No9 L" w:cs="Nimbus Roman No9 L"/>
-          <w:color w:val="auto"/>
-        </w:rPr>
-        <w:t>s</w:t>
+        <w:t>3Heures</w:t>
       </w:r>
     </w:p>
     <w:p>
@@ -2796,7 +3017,7 @@
   <w:abstractNum w:abstractNumId="15" w15:restartNumberingAfterBreak="0">
     <w:nsid w:val="38B369E4"/>
     <w:multiLevelType w:val="hybridMultilevel"/>
-    <w:tmpl w:val="572ED02A"/>
+    <w:tmpl w:val="0554BA82"/>
     <w:lvl w:ilvl="0" w:tplc="04090001">
       <w:start w:val="1"/>
       <w:numFmt w:val="bullet"/>

</xml_diff>

<commit_message>
Ajout de la fonctionnalité pour kicker un user inactif
</commit_message>
<xml_diff>
--- a/Journal de bord/Journal de board Dave Otis.docx
+++ b/Journal de bord/Journal de board Dave Otis.docx
@@ -67,6 +67,56 @@
           <w:color w:val="auto"/>
           <w:lang w:val="fr-CA"/>
         </w:rPr>
+        <w:t>2016-03-04</w:t>
+      </w:r>
+    </w:p>
+    <w:p>
+      <w:pPr>
+        <w:pStyle w:val="Standard"/>
+        <w:numPr>
+          <w:ilvl w:val="0"/>
+          <w:numId w:val="25"/>
+        </w:numPr>
+        <w:rPr>
+          <w:rFonts w:ascii="Nimbus Roman No9 L" w:eastAsia="Nimbus Roman No9 L" w:hAnsi="Nimbus Roman No9 L" w:cs="Nimbus Roman No9 L"/>
+          <w:color w:val="auto"/>
+          <w:lang w:val="fr-CA"/>
+        </w:rPr>
+      </w:pPr>
+      <w:r>
+        <w:rPr>
+          <w:rFonts w:ascii="Nimbus Roman No9 L" w:eastAsia="Nimbus Roman No9 L" w:hAnsi="Nimbus Roman No9 L" w:cs="Nimbus Roman No9 L"/>
+          <w:color w:val="auto"/>
+          <w:lang w:val="fr-CA"/>
+        </w:rPr>
+        <w:t xml:space="preserve">Ajout de délais maximum pour les sessions. Kick le user après X temps </w:t>
+      </w:r>
+    </w:p>
+    <w:p>
+      <w:pPr>
+        <w:pStyle w:val="Standard"/>
+        <w:rPr>
+          <w:rFonts w:ascii="Nimbus Roman No9 L" w:eastAsia="Nimbus Roman No9 L" w:hAnsi="Nimbus Roman No9 L" w:cs="Nimbus Roman No9 L"/>
+          <w:color w:val="auto"/>
+          <w:lang w:val="fr-CA"/>
+        </w:rPr>
+      </w:pPr>
+    </w:p>
+    <w:p>
+      <w:pPr>
+        <w:pStyle w:val="Standard"/>
+        <w:rPr>
+          <w:rFonts w:ascii="Nimbus Roman No9 L" w:eastAsia="Nimbus Roman No9 L" w:hAnsi="Nimbus Roman No9 L" w:cs="Nimbus Roman No9 L"/>
+          <w:color w:val="auto"/>
+          <w:lang w:val="fr-CA"/>
+        </w:rPr>
+      </w:pPr>
+      <w:r>
+        <w:rPr>
+          <w:rFonts w:ascii="Nimbus Roman No9 L" w:eastAsia="Nimbus Roman No9 L" w:hAnsi="Nimbus Roman No9 L" w:cs="Nimbus Roman No9 L"/>
+          <w:color w:val="auto"/>
+          <w:lang w:val="fr-CA"/>
+        </w:rPr>
         <w:t>2016-03-01</w:t>
       </w:r>
     </w:p>
@@ -1019,6 +1069,7 @@
           <w:rFonts w:ascii="Nimbus Roman No9 L" w:eastAsia="Nimbus Roman No9 L" w:hAnsi="Nimbus Roman No9 L" w:cs="Nimbus Roman No9 L"/>
           <w:color w:val="auto"/>
         </w:rPr>
+        <w:lastRenderedPageBreak/>
         <w:t>2016-02-05</w:t>
       </w:r>
     </w:p>
@@ -3304,6 +3355,119 @@
     </w:lvl>
   </w:abstractNum>
   <w:abstractNum w:abstractNumId="18" w15:restartNumberingAfterBreak="0">
+    <w:nsid w:val="4F73356D"/>
+    <w:multiLevelType w:val="hybridMultilevel"/>
+    <w:tmpl w:val="9D240260"/>
+    <w:lvl w:ilvl="0" w:tplc="04090001">
+      <w:start w:val="1"/>
+      <w:numFmt w:val="bullet"/>
+      <w:lvlText w:val=""/>
+      <w:lvlJc w:val="start"/>
+      <w:pPr>
+        <w:ind w:start="54pt" w:hanging="18pt"/>
+      </w:pPr>
+      <w:rPr>
+        <w:rFonts w:ascii="Symbol" w:hAnsi="Symbol" w:hint="default"/>
+      </w:rPr>
+    </w:lvl>
+    <w:lvl w:ilvl="1" w:tplc="04090003" w:tentative="1">
+      <w:start w:val="1"/>
+      <w:numFmt w:val="bullet"/>
+      <w:lvlText w:val="o"/>
+      <w:lvlJc w:val="start"/>
+      <w:pPr>
+        <w:ind w:start="90pt" w:hanging="18pt"/>
+      </w:pPr>
+      <w:rPr>
+        <w:rFonts w:ascii="Courier New" w:hAnsi="Courier New" w:cs="Courier New" w:hint="default"/>
+      </w:rPr>
+    </w:lvl>
+    <w:lvl w:ilvl="2" w:tplc="04090005" w:tentative="1">
+      <w:start w:val="1"/>
+      <w:numFmt w:val="bullet"/>
+      <w:lvlText w:val=""/>
+      <w:lvlJc w:val="start"/>
+      <w:pPr>
+        <w:ind w:start="126pt" w:hanging="18pt"/>
+      </w:pPr>
+      <w:rPr>
+        <w:rFonts w:ascii="Wingdings" w:hAnsi="Wingdings" w:hint="default"/>
+      </w:rPr>
+    </w:lvl>
+    <w:lvl w:ilvl="3" w:tplc="04090001" w:tentative="1">
+      <w:start w:val="1"/>
+      <w:numFmt w:val="bullet"/>
+      <w:lvlText w:val=""/>
+      <w:lvlJc w:val="start"/>
+      <w:pPr>
+        <w:ind w:start="162pt" w:hanging="18pt"/>
+      </w:pPr>
+      <w:rPr>
+        <w:rFonts w:ascii="Symbol" w:hAnsi="Symbol" w:hint="default"/>
+      </w:rPr>
+    </w:lvl>
+    <w:lvl w:ilvl="4" w:tplc="04090003" w:tentative="1">
+      <w:start w:val="1"/>
+      <w:numFmt w:val="bullet"/>
+      <w:lvlText w:val="o"/>
+      <w:lvlJc w:val="start"/>
+      <w:pPr>
+        <w:ind w:start="198pt" w:hanging="18pt"/>
+      </w:pPr>
+      <w:rPr>
+        <w:rFonts w:ascii="Courier New" w:hAnsi="Courier New" w:cs="Courier New" w:hint="default"/>
+      </w:rPr>
+    </w:lvl>
+    <w:lvl w:ilvl="5" w:tplc="04090005" w:tentative="1">
+      <w:start w:val="1"/>
+      <w:numFmt w:val="bullet"/>
+      <w:lvlText w:val=""/>
+      <w:lvlJc w:val="start"/>
+      <w:pPr>
+        <w:ind w:start="234pt" w:hanging="18pt"/>
+      </w:pPr>
+      <w:rPr>
+        <w:rFonts w:ascii="Wingdings" w:hAnsi="Wingdings" w:hint="default"/>
+      </w:rPr>
+    </w:lvl>
+    <w:lvl w:ilvl="6" w:tplc="04090001" w:tentative="1">
+      <w:start w:val="1"/>
+      <w:numFmt w:val="bullet"/>
+      <w:lvlText w:val=""/>
+      <w:lvlJc w:val="start"/>
+      <w:pPr>
+        <w:ind w:start="270pt" w:hanging="18pt"/>
+      </w:pPr>
+      <w:rPr>
+        <w:rFonts w:ascii="Symbol" w:hAnsi="Symbol" w:hint="default"/>
+      </w:rPr>
+    </w:lvl>
+    <w:lvl w:ilvl="7" w:tplc="04090003" w:tentative="1">
+      <w:start w:val="1"/>
+      <w:numFmt w:val="bullet"/>
+      <w:lvlText w:val="o"/>
+      <w:lvlJc w:val="start"/>
+      <w:pPr>
+        <w:ind w:start="306pt" w:hanging="18pt"/>
+      </w:pPr>
+      <w:rPr>
+        <w:rFonts w:ascii="Courier New" w:hAnsi="Courier New" w:cs="Courier New" w:hint="default"/>
+      </w:rPr>
+    </w:lvl>
+    <w:lvl w:ilvl="8" w:tplc="04090005" w:tentative="1">
+      <w:start w:val="1"/>
+      <w:numFmt w:val="bullet"/>
+      <w:lvlText w:val=""/>
+      <w:lvlJc w:val="start"/>
+      <w:pPr>
+        <w:ind w:start="342pt" w:hanging="18pt"/>
+      </w:pPr>
+      <w:rPr>
+        <w:rFonts w:ascii="Wingdings" w:hAnsi="Wingdings" w:hint="default"/>
+      </w:rPr>
+    </w:lvl>
+  </w:abstractNum>
+  <w:abstractNum w:abstractNumId="19" w15:restartNumberingAfterBreak="0">
     <w:nsid w:val="501759FD"/>
     <w:multiLevelType w:val="hybridMultilevel"/>
     <w:tmpl w:val="EAA8E540"/>
@@ -3416,7 +3580,7 @@
       </w:rPr>
     </w:lvl>
   </w:abstractNum>
-  <w:abstractNum w:abstractNumId="19" w15:restartNumberingAfterBreak="0">
+  <w:abstractNum w:abstractNumId="20" w15:restartNumberingAfterBreak="0">
     <w:nsid w:val="59677B01"/>
     <w:multiLevelType w:val="multilevel"/>
     <w:tmpl w:val="3E103CBA"/>
@@ -3504,7 +3668,7 @@
       </w:pPr>
     </w:lvl>
   </w:abstractNum>
-  <w:abstractNum w:abstractNumId="20" w15:restartNumberingAfterBreak="0">
+  <w:abstractNum w:abstractNumId="21" w15:restartNumberingAfterBreak="0">
     <w:nsid w:val="5CA866EA"/>
     <w:multiLevelType w:val="multilevel"/>
     <w:tmpl w:val="D2FE14D2"/>
@@ -3592,7 +3756,7 @@
       </w:pPr>
     </w:lvl>
   </w:abstractNum>
-  <w:abstractNum w:abstractNumId="21" w15:restartNumberingAfterBreak="0">
+  <w:abstractNum w:abstractNumId="22" w15:restartNumberingAfterBreak="0">
     <w:nsid w:val="619444B7"/>
     <w:multiLevelType w:val="multilevel"/>
     <w:tmpl w:val="E7843DF2"/>
@@ -3680,7 +3844,7 @@
       </w:pPr>
     </w:lvl>
   </w:abstractNum>
-  <w:abstractNum w:abstractNumId="22" w15:restartNumberingAfterBreak="0">
+  <w:abstractNum w:abstractNumId="23" w15:restartNumberingAfterBreak="0">
     <w:nsid w:val="633C4470"/>
     <w:multiLevelType w:val="hybridMultilevel"/>
     <w:tmpl w:val="82D6B4AE"/>
@@ -3793,7 +3957,7 @@
       </w:rPr>
     </w:lvl>
   </w:abstractNum>
-  <w:abstractNum w:abstractNumId="23" w15:restartNumberingAfterBreak="0">
+  <w:abstractNum w:abstractNumId="24" w15:restartNumberingAfterBreak="0">
     <w:nsid w:val="726F5017"/>
     <w:multiLevelType w:val="hybridMultilevel"/>
     <w:tmpl w:val="B5CE3972"/>
@@ -3922,10 +4086,10 @@
     <w:abstractNumId w:val="0"/>
   </w:num>
   <w:num w:numId="6">
-    <w:abstractNumId w:val="21"/>
+    <w:abstractNumId w:val="22"/>
   </w:num>
   <w:num w:numId="7">
-    <w:abstractNumId w:val="20"/>
+    <w:abstractNumId w:val="21"/>
   </w:num>
   <w:num w:numId="8">
     <w:abstractNumId w:val="12"/>
@@ -3934,7 +4098,7 @@
     <w:abstractNumId w:val="11"/>
   </w:num>
   <w:num w:numId="10">
-    <w:abstractNumId w:val="19"/>
+    <w:abstractNumId w:val="20"/>
   </w:num>
   <w:num w:numId="11">
     <w:abstractNumId w:val="13"/>
@@ -3964,19 +4128,22 @@
     <w:abstractNumId w:val="2"/>
   </w:num>
   <w:num w:numId="20">
-    <w:abstractNumId w:val="22"/>
+    <w:abstractNumId w:val="23"/>
   </w:num>
   <w:num w:numId="21">
-    <w:abstractNumId w:val="23"/>
+    <w:abstractNumId w:val="24"/>
   </w:num>
   <w:num w:numId="22">
     <w:abstractNumId w:val="7"/>
   </w:num>
   <w:num w:numId="23">
-    <w:abstractNumId w:val="18"/>
+    <w:abstractNumId w:val="19"/>
   </w:num>
   <w:num w:numId="24">
     <w:abstractNumId w:val="8"/>
+  </w:num>
+  <w:num w:numId="25">
+    <w:abstractNumId w:val="18"/>
   </w:num>
 </w:numbering>
 </file>

</xml_diff>

<commit_message>
Création de la section controleur/model Tools pour fonctionnalité intégré au site. Exemple : Kick du user après X temps
</commit_message>
<xml_diff>
--- a/Journal de bord/Journal de board Dave Otis.docx
+++ b/Journal de bord/Journal de board Dave Otis.docx
@@ -95,6 +95,28 @@
     <w:p>
       <w:pPr>
         <w:pStyle w:val="Standard"/>
+        <w:numPr>
+          <w:ilvl w:val="0"/>
+          <w:numId w:val="25"/>
+        </w:numPr>
+        <w:rPr>
+          <w:rFonts w:ascii="Nimbus Roman No9 L" w:eastAsia="Nimbus Roman No9 L" w:hAnsi="Nimbus Roman No9 L" w:cs="Nimbus Roman No9 L"/>
+          <w:color w:val="auto"/>
+          <w:lang w:val="fr-CA"/>
+        </w:rPr>
+      </w:pPr>
+      <w:r>
+        <w:rPr>
+          <w:rFonts w:ascii="Nimbus Roman No9 L" w:eastAsia="Nimbus Roman No9 L" w:hAnsi="Nimbus Roman No9 L" w:cs="Nimbus Roman No9 L"/>
+          <w:color w:val="auto"/>
+          <w:lang w:val="fr-CA"/>
+        </w:rPr>
+        <w:t>Création d’une section contrôleur/model Tools pour toutes fonctionnalité implémenté au site. Exemple Kicker le user après X temps ou encore rendre l’accès refusé si mauvaise requête.</w:t>
+      </w:r>
+    </w:p>
+    <w:p>
+      <w:pPr>
+        <w:pStyle w:val="Standard"/>
         <w:rPr>
           <w:rFonts w:ascii="Nimbus Roman No9 L" w:eastAsia="Nimbus Roman No9 L" w:hAnsi="Nimbus Roman No9 L" w:cs="Nimbus Roman No9 L"/>
           <w:color w:val="auto"/>
@@ -988,6 +1010,7 @@
           <w:color w:val="auto"/>
           <w:lang w:val="fr-CA"/>
         </w:rPr>
+        <w:lastRenderedPageBreak/>
         <w:t>Création de la possibilité d'</w:t>
       </w:r>
       <w:r>
@@ -1069,7 +1092,6 @@
           <w:rFonts w:ascii="Nimbus Roman No9 L" w:eastAsia="Nimbus Roman No9 L" w:hAnsi="Nimbus Roman No9 L" w:cs="Nimbus Roman No9 L"/>
           <w:color w:val="auto"/>
         </w:rPr>
-        <w:lastRenderedPageBreak/>
         <w:t>2016-02-05</w:t>
       </w:r>
     </w:p>

</xml_diff>